<commit_message>
dodate slike u izvestaju
</commit_message>
<xml_diff>
--- a/izvestaj.docx
+++ b/izvestaj.docx
@@ -456,8 +456,7 @@
     <w:sdt>
       <w:sdtPr>
         <w:rPr>
-          <w:rFonts w:ascii="Times New Roman" w:eastAsia="Times New Roman" w:hAnsi="Times New Roman" w:cs="Times New Roman"/>
-          <w:color w:val="auto"/>
+          <w:rFonts w:eastAsia="Times New Roman" w:cs="Times New Roman"/>
           <w:sz w:val="24"/>
           <w:szCs w:val="24"/>
           <w:lang w:val="sr-Latn-RS"/>
@@ -470,7 +469,6 @@
       </w:sdtPr>
       <w:sdtEndPr>
         <w:rPr>
-          <w:b/>
           <w:bCs/>
         </w:rPr>
       </w:sdtEndPr>
@@ -2396,6 +2394,66 @@
     <w:p>
       <w:pPr>
         <w:pStyle w:val="BodyText"/>
+        <w:ind w:firstLine="0"/>
+        <w:jc w:val="center"/>
+      </w:pPr>
+      <w:r>
+        <w:lastRenderedPageBreak/>
+        <w:drawing>
+          <wp:inline distT="0" distB="0" distL="0" distR="0" wp14:anchorId="0969075E" wp14:editId="1471DB12">
+            <wp:extent cx="5761153" cy="2838450"/>
+            <wp:effectExtent l="0" t="0" r="0" b="0"/>
+            <wp:docPr id="1340177354" name="Picture 1"/>
+            <wp:cNvGraphicFramePr>
+              <a:graphicFrameLocks xmlns:a="http://schemas.openxmlformats.org/drawingml/2006/main" noChangeAspect="1"/>
+            </wp:cNvGraphicFramePr>
+            <a:graphic xmlns:a="http://schemas.openxmlformats.org/drawingml/2006/main">
+              <a:graphicData uri="http://schemas.openxmlformats.org/drawingml/2006/picture">
+                <pic:pic xmlns:pic="http://schemas.openxmlformats.org/drawingml/2006/picture">
+                  <pic:nvPicPr>
+                    <pic:cNvPr id="1340177354" name=""/>
+                    <pic:cNvPicPr/>
+                  </pic:nvPicPr>
+                  <pic:blipFill>
+                    <a:blip r:embed="rId15"/>
+                    <a:stretch>
+                      <a:fillRect/>
+                    </a:stretch>
+                  </pic:blipFill>
+                  <pic:spPr>
+                    <a:xfrm>
+                      <a:off x="0" y="0"/>
+                      <a:ext cx="5786289" cy="2850834"/>
+                    </a:xfrm>
+                    <a:prstGeom prst="rect">
+                      <a:avLst/>
+                    </a:prstGeom>
+                  </pic:spPr>
+                </pic:pic>
+              </a:graphicData>
+            </a:graphic>
+          </wp:inline>
+        </w:drawing>
+      </w:r>
+    </w:p>
+    <w:p>
+      <w:pPr>
+        <w:pStyle w:val="BodyText"/>
+        <w:ind w:firstLine="0"/>
+        <w:jc w:val="center"/>
+      </w:pPr>
+      <w:r>
+        <w:t>Slika 3. Izgled frontend-a (primer konverzacije)</w:t>
+      </w:r>
+    </w:p>
+    <w:p>
+      <w:pPr>
+        <w:pStyle w:val="BodyText"/>
+      </w:pPr>
+    </w:p>
+    <w:p>
+      <w:pPr>
+        <w:pStyle w:val="BodyText"/>
       </w:pPr>
       <w:r>
         <w:t xml:space="preserve">Ako je zahtev uspešan, odgovor dobijen od backend-a je link koji se otvara u novom prozoru. Nakon prikazivanja odgovora </w:t>
@@ -2430,13 +2488,17 @@
       <w:pPr>
         <w:pStyle w:val="BodyText"/>
         <w:ind w:firstLine="0"/>
-      </w:pPr>
-      <w:r>
+        <w:jc w:val="center"/>
+      </w:pPr>
+      <w:r>
+        <w:rPr>
+          <w:noProof/>
+        </w:rPr>
         <w:lastRenderedPageBreak/>
         <w:drawing>
-          <wp:inline distT="0" distB="0" distL="0" distR="0" wp14:anchorId="25BD3230" wp14:editId="213DA638">
-            <wp:extent cx="5731510" cy="6000750"/>
-            <wp:effectExtent l="0" t="0" r="2540" b="0"/>
+          <wp:inline distT="0" distB="0" distL="0" distR="0" wp14:anchorId="25BD3230" wp14:editId="2E636AEC">
+            <wp:extent cx="5667826" cy="5934075"/>
+            <wp:effectExtent l="0" t="0" r="9525" b="0"/>
             <wp:docPr id="1382298171" name="Picture 1"/>
             <wp:cNvGraphicFramePr>
               <a:graphicFrameLocks xmlns:a="http://schemas.openxmlformats.org/drawingml/2006/main" noChangeAspect="1"/>
@@ -2449,14 +2511,14 @@
                     <pic:cNvPicPr/>
                   </pic:nvPicPr>
                   <pic:blipFill rotWithShape="1">
-                    <a:blip r:embed="rId15"/>
+                    <a:blip r:embed="rId16"/>
                     <a:srcRect b="-1471"/>
                     <a:stretch/>
                   </pic:blipFill>
                   <pic:spPr bwMode="auto">
                     <a:xfrm>
                       <a:off x="0" y="0"/>
-                      <a:ext cx="5731510" cy="6000750"/>
+                      <a:ext cx="5691580" cy="5958945"/>
                     </a:xfrm>
                     <a:prstGeom prst="rect">
                       <a:avLst/>
@@ -2484,8 +2546,20 @@
         <w:jc w:val="center"/>
       </w:pPr>
       <w:r>
-        <w:t>Slika 3. Funkcija handleSendMessage</w:t>
-      </w:r>
+        <w:t xml:space="preserve">Slika </w:t>
+      </w:r>
+      <w:r>
+        <w:t>4</w:t>
+      </w:r>
+      <w:r>
+        <w:t>. Funkcija handleSendMessage</w:t>
+      </w:r>
+    </w:p>
+    <w:p>
+      <w:pPr>
+        <w:pStyle w:val="BodyText"/>
+        <w:ind w:firstLine="0"/>
+      </w:pPr>
     </w:p>
     <w:p>
       <w:pPr>
@@ -2564,7 +2638,7 @@
                     </pic:cNvPicPr>
                   </pic:nvPicPr>
                   <pic:blipFill rotWithShape="1">
-                    <a:blip r:embed="rId16" cstate="print">
+                    <a:blip r:embed="rId17" cstate="print">
                       <a:extLst>
                         <a:ext uri="{28A0092B-C50C-407E-A947-70E740481C1C}">
                           <a14:useLocalDpi xmlns:a14="http://schemas.microsoft.com/office/drawing/2010/main" val="0"/>
@@ -2609,7 +2683,7 @@
         <w:t xml:space="preserve">Slika </w:t>
       </w:r>
       <w:r>
-        <w:t>4</w:t>
+        <w:t>5</w:t>
       </w:r>
       <w:r>
         <w:t>. Tok obrade korisnikovog unosa</w:t>
@@ -2669,6 +2743,9 @@
         <w:jc w:val="center"/>
       </w:pPr>
       <w:r>
+        <w:rPr>
+          <w:noProof/>
+        </w:rPr>
         <w:drawing>
           <wp:inline distT="0" distB="0" distL="0" distR="0" wp14:anchorId="1A0670F0" wp14:editId="0B574DE7">
             <wp:extent cx="5731510" cy="4410075"/>
@@ -2685,7 +2762,7 @@
                     <pic:cNvPicPr/>
                   </pic:nvPicPr>
                   <pic:blipFill rotWithShape="1">
-                    <a:blip r:embed="rId17"/>
+                    <a:blip r:embed="rId18"/>
                     <a:srcRect b="-1520"/>
                     <a:stretch/>
                   </pic:blipFill>
@@ -2720,8 +2797,19 @@
         <w:jc w:val="center"/>
       </w:pPr>
       <w:r>
-        <w:t>Slika 5. Funkcija search_youtube</w:t>
-      </w:r>
+        <w:t xml:space="preserve">Slika </w:t>
+      </w:r>
+      <w:r>
+        <w:t>6</w:t>
+      </w:r>
+      <w:r>
+        <w:t>. Funkcija search_youtube</w:t>
+      </w:r>
+    </w:p>
+    <w:p>
+      <w:pPr>
+        <w:pStyle w:val="BodyText"/>
+      </w:pPr>
     </w:p>
     <w:p>
       <w:pPr>
@@ -2773,188 +2861,10 @@
         </w:rPr>
         <w:lastRenderedPageBreak/>
         <w:drawing>
-          <wp:inline distT="0" distB="0" distL="0" distR="0" wp14:anchorId="4C3B7888" wp14:editId="208BCD1A">
-            <wp:extent cx="4333461" cy="347408"/>
+          <wp:inline distT="0" distB="0" distL="0" distR="0" wp14:anchorId="4C3B7888" wp14:editId="584D8259">
+            <wp:extent cx="4800600" cy="384858"/>
             <wp:effectExtent l="0" t="0" r="0" b="0"/>
             <wp:docPr id="43" name="Picture 43"/>
-            <wp:cNvGraphicFramePr>
-              <a:graphicFrameLocks xmlns:a="http://schemas.openxmlformats.org/drawingml/2006/main" noChangeAspect="1"/>
-            </wp:cNvGraphicFramePr>
-            <a:graphic xmlns:a="http://schemas.openxmlformats.org/drawingml/2006/main">
-              <a:graphicData uri="http://schemas.openxmlformats.org/drawingml/2006/picture">
-                <pic:pic xmlns:pic="http://schemas.openxmlformats.org/drawingml/2006/picture">
-                  <pic:nvPicPr>
-                    <pic:cNvPr id="1" name=""/>
-                    <pic:cNvPicPr/>
-                  </pic:nvPicPr>
-                  <pic:blipFill>
-                    <a:blip r:embed="rId18"/>
-                    <a:stretch>
-                      <a:fillRect/>
-                    </a:stretch>
-                  </pic:blipFill>
-                  <pic:spPr>
-                    <a:xfrm>
-                      <a:off x="0" y="0"/>
-                      <a:ext cx="5083865" cy="407567"/>
-                    </a:xfrm>
-                    <a:prstGeom prst="rect">
-                      <a:avLst/>
-                    </a:prstGeom>
-                  </pic:spPr>
-                </pic:pic>
-              </a:graphicData>
-            </a:graphic>
-          </wp:inline>
-        </w:drawing>
-      </w:r>
-    </w:p>
-    <w:p>
-      <w:pPr>
-        <w:pStyle w:val="BodyText"/>
-        <w:ind w:firstLine="0"/>
-        <w:jc w:val="center"/>
-      </w:pPr>
-      <w:r>
-        <w:t xml:space="preserve">Slika </w:t>
-      </w:r>
-      <w:r>
-        <w:t>6</w:t>
-      </w:r>
-      <w:r>
-        <w:t>. Primer prepoznavanja entiteta u korisnikovom unosu</w:t>
-      </w:r>
-    </w:p>
-    <w:p>
-      <w:pPr>
-        <w:pStyle w:val="BodyText"/>
-      </w:pPr>
-    </w:p>
-    <w:p/>
-    <w:p>
-      <w:pPr>
-        <w:pStyle w:val="Heading2"/>
-        <w:numPr>
-          <w:ilvl w:val="1"/>
-          <w:numId w:val="1"/>
-        </w:numPr>
-      </w:pPr>
-      <w:bookmarkStart w:id="42" w:name="_Toc169035249"/>
-      <w:r>
-        <w:t>Model za p</w:t>
-      </w:r>
-      <w:r>
-        <w:t>repoznavanje imenovanih entiteta</w:t>
-      </w:r>
-      <w:bookmarkEnd w:id="42"/>
-    </w:p>
-    <w:p/>
-    <w:p>
-      <w:pPr>
-        <w:pStyle w:val="BodyText"/>
-      </w:pPr>
-      <w:r>
-        <w:t xml:space="preserve">Model za prepoznavanje imenovanih entiteta je istreniran da prepozna entitete u korisnikovom unosu koji se odnose na izvođače, pesme, albume, žanrove i sl. Korišćenjem ovog modela se iz korisnikovog unosa izvlače informacije koje predstavljaju šta to korisnik želi da sluša, ove informacije se zatim mogu proslediti servisima za pretragu/puštanje muzike kako bi se ispunio zahtev korisnika. Model je istreniran korišćenjem </w:t>
-      </w:r>
-      <w:r>
-        <w:rPr>
-          <w:b/>
-          <w:bCs/>
-        </w:rPr>
-        <w:t>spaCy</w:t>
-      </w:r>
-      <w:r>
-        <w:t xml:space="preserve"> biblioteke. SpaCy je „open-source“ Python biblioteka koja se koristi za obradu prirodnog jezika. Pruža razne funkcije poput tokenizacije, prepoznavanja vrste reči, prepoznavanje imenovanih entiteta itd. Ima razne prethodno obučene modele, za različite svrhe i jezike, pored toga korisnici mogu kreirati i izvršiti obuku svojih modela korišćenjem funkcionalnosti ove biblioteke. </w:t>
-      </w:r>
-    </w:p>
-    <w:p>
-      <w:pPr>
-        <w:pStyle w:val="BodyText"/>
-      </w:pPr>
-    </w:p>
-    <w:p>
-      <w:pPr>
-        <w:pStyle w:val="BodyText"/>
-      </w:pPr>
-      <w:r>
-        <w:t xml:space="preserve">Prvi korak u procesu kreiranja ovog modela je prikupljanje i obrada podataka koji će biti korišćeni za obuku. Podaci za obuku su prikupljeni iz mnogih skupova podataka skinutih sa sajta </w:t>
-      </w:r>
-      <w:r>
-        <w:rPr>
-          <w:b/>
-          <w:bCs/>
-        </w:rPr>
-        <w:t>keggle</w:t>
-      </w:r>
-      <w:r>
-        <w:t xml:space="preserve"> [</w:t>
-      </w:r>
-      <w:r>
-        <w:t>1</w:t>
-      </w:r>
-      <w:r>
-        <w:t xml:space="preserve">], kao i podataka sa </w:t>
-      </w:r>
-      <w:r>
-        <w:rPr>
-          <w:b/>
-          <w:bCs/>
-        </w:rPr>
-        <w:t>vikipedije</w:t>
-      </w:r>
-      <w:r>
-        <w:t>. Skupovi podataka skinutih sa keggle sajta su u CSV formatu, i sadrže razne informacije relevantne za obuku ovog modela ali i mnoge irelevantne informacije, pa su kreirane funkcije koje vrše obradu ovih fajlova kako bi se kreirali podaci za obuku. Ova obrada je izvršena tako što su prvo sve kolone koje predstavljaju imena izvođača, albuma, pesama, žanrova, instrumenata i sl. izvučene i sačuvane svaka u zaseban fajl (kolone sa albumima u fajlu za albume itd.). Iako je količina prikupljenih podataka verovatno dovoljna, napisa</w:t>
-      </w:r>
-      <w:r>
-        <w:t>ne</w:t>
-      </w:r>
-      <w:r>
-        <w:t xml:space="preserve"> s</w:t>
-      </w:r>
-      <w:r>
-        <w:t>u</w:t>
-      </w:r>
-      <w:r>
-        <w:t xml:space="preserve"> funkcije koje prikupljaju podatke sa vikipedije kako bi skup podataka za obuku bio još veći i potpuniji, najviše zbog manjka entiteta (u većini dostupnih skupova podataka) koji predstavljaju muzičke instrumente i neke manje popularne žanrove i izvođače. Podaci sa vikipedije su prikupljeni korišćenjem </w:t>
-      </w:r>
-      <w:r>
-        <w:rPr>
-          <w:b/>
-          <w:bCs/>
-        </w:rPr>
-        <w:t>BeautifulSoup</w:t>
-      </w:r>
-      <w:r>
-        <w:t xml:space="preserve"> biblioteke, tako što se iz HTML strukture stranice sa koje se pribavljaju podaci izvlače delovi koji sadrže potrebne informacije. Npr. stranica koja predstavlja listu svih muzičara [</w:t>
-      </w:r>
-      <w:r>
-        <w:t>2</w:t>
-      </w:r>
-      <w:r>
-        <w:t>] sadrži linkove koji vode do liste muzičara za određeni žanr, prvo se pronalaze ovi linkovi u strukturi stranice, zatim se pristupa svakom od linkova i izvlače imena izvođača koja se dodaju u fajl koji sadrži izvođače.</w:t>
-      </w:r>
-    </w:p>
-    <w:p>
-      <w:pPr>
-        <w:pStyle w:val="BodyText"/>
-      </w:pPr>
-    </w:p>
-    <w:p>
-      <w:pPr>
-        <w:pStyle w:val="BodyText"/>
-        <w:ind w:firstLine="0"/>
-        <w:jc w:val="center"/>
-      </w:pPr>
-      <w:r>
-        <w:rPr>
-          <w:noProof/>
-          <w:lang w:eastAsia="sr-Latn-RS"/>
-        </w:rPr>
-        <w:drawing>
-          <wp:inline distT="0" distB="0" distL="0" distR="0" wp14:anchorId="45594741" wp14:editId="0D0F5199">
-            <wp:extent cx="5759450" cy="1324610"/>
-            <wp:effectExtent l="0" t="0" r="0" b="8890"/>
-            <wp:docPr id="15" name="Picture 15"/>
             <wp:cNvGraphicFramePr>
               <a:graphicFrameLocks xmlns:a="http://schemas.openxmlformats.org/drawingml/2006/main" noChangeAspect="1"/>
             </wp:cNvGraphicFramePr>
@@ -2974,6 +2884,197 @@
                   <pic:spPr>
                     <a:xfrm>
                       <a:off x="0" y="0"/>
+                      <a:ext cx="5834686" cy="467759"/>
+                    </a:xfrm>
+                    <a:prstGeom prst="rect">
+                      <a:avLst/>
+                    </a:prstGeom>
+                  </pic:spPr>
+                </pic:pic>
+              </a:graphicData>
+            </a:graphic>
+          </wp:inline>
+        </w:drawing>
+      </w:r>
+    </w:p>
+    <w:p>
+      <w:pPr>
+        <w:pStyle w:val="BodyText"/>
+        <w:ind w:firstLine="0"/>
+        <w:jc w:val="center"/>
+      </w:pPr>
+      <w:r>
+        <w:t xml:space="preserve">Slika </w:t>
+      </w:r>
+      <w:r>
+        <w:t>7</w:t>
+      </w:r>
+      <w:r>
+        <w:t>. Primer prepoznavanja entiteta u korisnikovom unosu</w:t>
+      </w:r>
+    </w:p>
+    <w:p>
+      <w:pPr>
+        <w:pStyle w:val="BodyText"/>
+      </w:pPr>
+    </w:p>
+    <w:p/>
+    <w:p>
+      <w:pPr>
+        <w:pStyle w:val="Heading2"/>
+        <w:numPr>
+          <w:ilvl w:val="1"/>
+          <w:numId w:val="1"/>
+        </w:numPr>
+      </w:pPr>
+      <w:bookmarkStart w:id="42" w:name="_Toc169035249"/>
+      <w:r>
+        <w:t>Model za p</w:t>
+      </w:r>
+      <w:r>
+        <w:t>repoznavanje imenovanih entiteta</w:t>
+      </w:r>
+      <w:bookmarkEnd w:id="42"/>
+    </w:p>
+    <w:p/>
+    <w:p>
+      <w:pPr>
+        <w:pStyle w:val="BodyText"/>
+      </w:pPr>
+      <w:r>
+        <w:t xml:space="preserve">Model za prepoznavanje imenovanih entiteta je istreniran da prepozna entitete u korisnikovom unosu koji se odnose na izvođače, pesme, albume, žanrove i sl. Korišćenjem ovog modela se iz korisnikovog unosa izvlače informacije koje predstavljaju šta to korisnik želi da sluša, ove informacije se zatim mogu proslediti servisima za pretragu/puštanje muzike kako bi se ispunio zahtev korisnika. Model je istreniran korišćenjem </w:t>
+      </w:r>
+      <w:r>
+        <w:rPr>
+          <w:b/>
+          <w:bCs/>
+        </w:rPr>
+        <w:t>spaCy</w:t>
+      </w:r>
+      <w:r>
+        <w:t xml:space="preserve"> biblioteke. SpaCy je „open-source“ Python biblioteka koja se koristi za obradu prirodnog jezika. Pruža razne funkcije poput tokenizacije, prepoznavanja vrste reči, prepoznavanje imenovanih entiteta itd. Ima razne prethodno obučene modele, za različite svrhe i jezike, pored toga korisnici mogu kreirati i izvršiti obuku svojih modela korišćenjem funkcionalnosti ove biblioteke. </w:t>
+      </w:r>
+    </w:p>
+    <w:p>
+      <w:pPr>
+        <w:pStyle w:val="BodyText"/>
+      </w:pPr>
+    </w:p>
+    <w:p>
+      <w:pPr>
+        <w:pStyle w:val="BodyText"/>
+      </w:pPr>
+      <w:r>
+        <w:t xml:space="preserve">Prvi korak u procesu kreiranja ovog modela je prikupljanje i obrada podataka koji će biti korišćeni za obuku. Podaci za obuku su prikupljeni iz mnogih skupova podataka skinutih sa sajta </w:t>
+      </w:r>
+      <w:r>
+        <w:rPr>
+          <w:b/>
+          <w:bCs/>
+        </w:rPr>
+        <w:t>keggle</w:t>
+      </w:r>
+      <w:r>
+        <w:t xml:space="preserve"> [</w:t>
+      </w:r>
+      <w:r>
+        <w:t>1</w:t>
+      </w:r>
+      <w:r>
+        <w:t xml:space="preserve">], kao i podataka sa </w:t>
+      </w:r>
+      <w:r>
+        <w:rPr>
+          <w:b/>
+          <w:bCs/>
+        </w:rPr>
+        <w:t>vikipedije</w:t>
+      </w:r>
+      <w:r>
+        <w:t xml:space="preserve">. Skupovi podataka skinutih sa keggle sajta su u CSV formatu, i sadrže razne informacije relevantne za obuku ovog modela ali i mnoge irelevantne informacije, pa su kreirane funkcije koje vrše obradu ovih fajlova kako bi se kreirali podaci za obuku. Ova obrada je izvršena tako što su prvo sve kolone koje predstavljaju imena izvođača, albuma, pesama, žanrova, instrumenata i sl. izvučene i sačuvane svaka u zaseban fajl (kolone sa albumima u fajlu za albume itd.). </w:t>
+      </w:r>
+    </w:p>
+    <w:p>
+      <w:pPr>
+        <w:pStyle w:val="BodyText"/>
+        <w:ind w:firstLine="0"/>
+      </w:pPr>
+    </w:p>
+    <w:p>
+      <w:pPr>
+        <w:pStyle w:val="BodyText"/>
+      </w:pPr>
+      <w:r>
+        <w:t>Iako je količina prikupljenih podataka verovatno dovoljna, napisa</w:t>
+      </w:r>
+      <w:r>
+        <w:t>ne</w:t>
+      </w:r>
+      <w:r>
+        <w:t xml:space="preserve"> s</w:t>
+      </w:r>
+      <w:r>
+        <w:t>u</w:t>
+      </w:r>
+      <w:r>
+        <w:t xml:space="preserve"> funkcije koje prikupljaju podatke sa vikipedije kako bi skup podataka za obuku bio još veći i potpuniji, najviše zbog manjka entiteta (u većini dostupnih skupova podataka) koji predstavljaju muzičke instrumente i neke manje popularne žanrove i izvođače. Podaci sa vikipedije su prikupljeni korišćenjem </w:t>
+      </w:r>
+      <w:r>
+        <w:rPr>
+          <w:b/>
+          <w:bCs/>
+        </w:rPr>
+        <w:t>BeautifulSoup</w:t>
+      </w:r>
+      <w:r>
+        <w:t xml:space="preserve"> biblioteke, tako što se iz HTML strukture stranice sa koje se pribavljaju podaci izvlače delovi koji sadrže potrebne informacije. Npr. stranica koja predstavlja listu svih muzičara [2] sadrži linkove koji vode do liste muzičara za određeni žanr, prvo se pronalaze ovi linkovi u strukturi stranice, zatim se pristupa svakom od linkova i izvlače imena izvođača koja se dodaju u fajl koji sadrži izvođače.</w:t>
+      </w:r>
+    </w:p>
+    <w:p>
+      <w:pPr>
+        <w:pStyle w:val="BodyText"/>
+      </w:pPr>
+    </w:p>
+    <w:p>
+      <w:pPr>
+        <w:pStyle w:val="BodyText"/>
+      </w:pPr>
+    </w:p>
+    <w:p>
+      <w:pPr>
+        <w:pStyle w:val="BodyText"/>
+        <w:ind w:firstLine="0"/>
+        <w:jc w:val="center"/>
+      </w:pPr>
+      <w:r>
+        <w:rPr>
+          <w:noProof/>
+          <w:lang w:eastAsia="sr-Latn-RS"/>
+        </w:rPr>
+        <w:drawing>
+          <wp:inline distT="0" distB="0" distL="0" distR="0" wp14:anchorId="1609B7F5" wp14:editId="0DE2EC9A">
+            <wp:extent cx="5759450" cy="1324610"/>
+            <wp:effectExtent l="0" t="0" r="0" b="8890"/>
+            <wp:docPr id="15" name="Picture 15"/>
+            <wp:cNvGraphicFramePr>
+              <a:graphicFrameLocks xmlns:a="http://schemas.openxmlformats.org/drawingml/2006/main" noChangeAspect="1"/>
+            </wp:cNvGraphicFramePr>
+            <a:graphic xmlns:a="http://schemas.openxmlformats.org/drawingml/2006/main">
+              <a:graphicData uri="http://schemas.openxmlformats.org/drawingml/2006/picture">
+                <pic:pic xmlns:pic="http://schemas.openxmlformats.org/drawingml/2006/picture">
+                  <pic:nvPicPr>
+                    <pic:cNvPr id="1" name=""/>
+                    <pic:cNvPicPr/>
+                  </pic:nvPicPr>
+                  <pic:blipFill>
+                    <a:blip r:embed="rId20"/>
+                    <a:stretch>
+                      <a:fillRect/>
+                    </a:stretch>
+                  </pic:blipFill>
+                  <pic:spPr>
+                    <a:xfrm>
+                      <a:off x="0" y="0"/>
                       <a:ext cx="5759450" cy="1324610"/>
                     </a:xfrm>
                     <a:prstGeom prst="rect">
@@ -2990,40 +3091,117 @@
         <w:t xml:space="preserve">Slika </w:t>
       </w:r>
       <w:r>
-        <w:t>5</w:t>
-      </w:r>
-      <w:r>
-        <w:t xml:space="preserve">. Deo liste muzičara po žanrovima </w:t>
-      </w:r>
-      <w:r>
-        <w:t>[2</w:t>
-      </w:r>
-      <w:r>
-        <w:t>]</w:t>
+        <w:t>8</w:t>
+      </w:r>
+      <w:r>
+        <w:t>. Deo liste muzičara po žanrovima</w:t>
+      </w:r>
+      <w:r>
+        <w:t xml:space="preserve"> sa vikipedije</w:t>
+      </w:r>
+      <w:r>
+        <w:t xml:space="preserve"> [2]</w:t>
       </w:r>
     </w:p>
     <w:p>
       <w:pPr>
         <w:pStyle w:val="BodyText"/>
         <w:ind w:firstLine="0"/>
+        <w:jc w:val="center"/>
       </w:pPr>
     </w:p>
     <w:p>
       <w:pPr>
         <w:pStyle w:val="BodyText"/>
         <w:ind w:firstLine="0"/>
-      </w:pPr>
-    </w:p>
-    <w:p>
-      <w:pPr>
-        <w:pStyle w:val="BodyText"/>
-      </w:pPr>
-      <w:r>
-        <w:t xml:space="preserve">Na sličan način su prikupljena i imena raznih žanrova i instrumenata, postupak se razlikuje u zavisnosti od strukture stranice sa koje se izvlače Nakon toga, pošto postoje vrednosti u skupovima podataka koje sadrže više entiteta kao npr. u podacima o žanrovima vrednost „Funk/Soul“ ili „Rap/Hip-hop“, kao i u podacima za izvođače „Eminem ft. 50cent“ i sl., potrebno je izvršiti obradu ovakvih vrednosti. Kreirane su funkcije koje vrše ovu obradu i </w:t>
-      </w:r>
+        <w:jc w:val="center"/>
+      </w:pPr>
+    </w:p>
+    <w:p>
+      <w:pPr>
+        <w:pStyle w:val="BodyText"/>
+        <w:ind w:firstLine="0"/>
+      </w:pPr>
       <w:r>
         <w:lastRenderedPageBreak/>
-        <w:t xml:space="preserve">tako dele ovakve vrednosti u zasebne entitete. Zatim je izvršeno uklanjanje duplikata, nakon toga i dodatna obrada i provera kreiranih fajlova korišćenjem regularnih izraza (engl. </w:t>
+        <w:drawing>
+          <wp:inline distT="0" distB="0" distL="0" distR="0" wp14:anchorId="00F8B7B0" wp14:editId="2C187DBB">
+            <wp:extent cx="5731510" cy="6267450"/>
+            <wp:effectExtent l="0" t="0" r="2540" b="0"/>
+            <wp:docPr id="418755138" name="Picture 1"/>
+            <wp:cNvGraphicFramePr>
+              <a:graphicFrameLocks xmlns:a="http://schemas.openxmlformats.org/drawingml/2006/main" noChangeAspect="1"/>
+            </wp:cNvGraphicFramePr>
+            <a:graphic xmlns:a="http://schemas.openxmlformats.org/drawingml/2006/main">
+              <a:graphicData uri="http://schemas.openxmlformats.org/drawingml/2006/picture">
+                <pic:pic xmlns:pic="http://schemas.openxmlformats.org/drawingml/2006/picture">
+                  <pic:nvPicPr>
+                    <pic:cNvPr id="418755138" name=""/>
+                    <pic:cNvPicPr/>
+                  </pic:nvPicPr>
+                  <pic:blipFill rotWithShape="1">
+                    <a:blip r:embed="rId21"/>
+                    <a:srcRect t="-1" b="-1627"/>
+                    <a:stretch/>
+                  </pic:blipFill>
+                  <pic:spPr bwMode="auto">
+                    <a:xfrm>
+                      <a:off x="0" y="0"/>
+                      <a:ext cx="5731510" cy="6267450"/>
+                    </a:xfrm>
+                    <a:prstGeom prst="rect">
+                      <a:avLst/>
+                    </a:prstGeom>
+                    <a:ln>
+                      <a:noFill/>
+                    </a:ln>
+                    <a:extLst>
+                      <a:ext uri="{53640926-AAD7-44D8-BBD7-CCE9431645EC}">
+                        <a14:shadowObscured xmlns:a14="http://schemas.microsoft.com/office/drawing/2010/main"/>
+                      </a:ext>
+                    </a:extLst>
+                  </pic:spPr>
+                </pic:pic>
+              </a:graphicData>
+            </a:graphic>
+          </wp:inline>
+        </w:drawing>
+      </w:r>
+    </w:p>
+    <w:p>
+      <w:pPr>
+        <w:pStyle w:val="BodyText"/>
+        <w:ind w:firstLine="0"/>
+        <w:jc w:val="center"/>
+      </w:pPr>
+      <w:r>
+        <w:t xml:space="preserve">Slika </w:t>
+      </w:r>
+      <w:r>
+        <w:t>9</w:t>
+      </w:r>
+      <w:r>
+        <w:t>. Funkcija koja prikuplja izvođače sa vikipedije</w:t>
+      </w:r>
+    </w:p>
+    <w:p>
+      <w:pPr>
+        <w:pStyle w:val="BodyText"/>
+        <w:ind w:firstLine="0"/>
+      </w:pPr>
+    </w:p>
+    <w:p>
+      <w:pPr>
+        <w:pStyle w:val="BodyText"/>
+        <w:ind w:firstLine="0"/>
+      </w:pPr>
+    </w:p>
+    <w:p>
+      <w:pPr>
+        <w:pStyle w:val="BodyText"/>
+      </w:pPr>
+      <w:r>
+        <w:t xml:space="preserve">Na sličan način su prikupljena i imena raznih žanrova i instrumenata, postupak se razlikuje u zavisnosti od strukture stranice sa koje se izvlače Nakon toga, pošto postoje vrednosti u skupovima podataka koje sadrže više entiteta kao npr. u podacima o žanrovima vrednost „Funk/Soul“ ili „Rap/Hip-hop“, kao i u podacima za izvođače „Eminem ft. 50cent“ i sl., potrebno je izvršiti obradu ovakvih vrednosti. Kreirane su funkcije koje vrše ovu obradu i tako dele ovakve vrednosti u zasebne entitete. Zatim je izvršeno uklanjanje duplikata, nakon toga i dodatna obrada i provera kreiranih fajlova korišćenjem regularnih izraza (engl. </w:t>
       </w:r>
       <w:r>
         <w:rPr>
@@ -3040,14 +3218,166 @@
       <w:pPr>
         <w:pStyle w:val="BodyText"/>
         <w:ind w:firstLine="0"/>
-      </w:pPr>
-    </w:p>
-    <w:p>
-      <w:pPr>
-        <w:pStyle w:val="BodyText"/>
-      </w:pPr>
-      <w:r>
-        <w:t xml:space="preserve">Kako bi model bio obučen da prepozna sve ove entitete u unosu korisnika, potrebno je kreirati konkretne primere tj. rečenice koje predstavljaju različite oblike unosa. U ovu svrhu kreirane su funkcije koje uz pomoću prikupljenih podataka o izvođačima, pesmama i sl. kreiraju podatke koje spaCy može da koristi za obuku modela. Ovi podaci sadrže kreiranu rečenicu i obeležene entitete u rečenici. Za svaki entitet navedena je pozicija prvog i poslednjeg karaktera entiteta, kao i tip entiteta (u ovom slučaju svi entiteti su tipa „music“). Prvo se učitavaju prikupljeni podaci i dele na podatke za obuku i podatke za validaciju. Nakon toga se za svaki od fajlova (izvođači, albumi, pesme itd.), i svaki element iz fajla kreira rečenica uz pomoć predefinisanih šablona. Rečenice se generišu tako što se prvo uzima nasumičan početak rečenice iz liste predefinisanih primera. Zatim se na tekst dodaje entitet za koji se kreira primer i vrši se obeležavanje entiteta tako što se njegov početak, kraj i tip dodaju u listu entiteta za primer koji se generiše. Nakon toga se na osnovu nasumičnih vrednosti dodaje ostatak teksta, a način na koji se ovo obavlja zavisi i od entiteta za koji se generiše primer. Recimo, za naziv pesme na osnovu nasumične vrednosti moguće je dodati naziv izvođača čija je pesma, ili album sa kog pesma potiče. Na ovaj način, u podacima za obuku se neće nalaziti samo primeri kao što su „play song_name“ već i „play song_name by artist_name“ kao i „play song_name from album_name“. Ovi entiteti koji se dodaju se takođe označavaju i dodaju u listu entiteta za generisani primer. Reči koje se dodaju između entiteta za ovakve primere, kao što su „by“, „from“, „feat“ i mnoge druge, se takođe uzimaju nasumice iz predefinisane liste u zavisnosti od toga da li se generiše primer za izvođača, album ili pesmu. Proces generisanja rečenice za primer albuma možete videti na sledećoj slici (slika </w:t>
+        <w:jc w:val="center"/>
+      </w:pPr>
+      <w:r>
+        <w:lastRenderedPageBreak/>
+        <w:drawing>
+          <wp:inline distT="0" distB="0" distL="0" distR="0" wp14:anchorId="542D1213" wp14:editId="097BFCE4">
+            <wp:extent cx="5703619" cy="3895725"/>
+            <wp:effectExtent l="0" t="0" r="0" b="0"/>
+            <wp:docPr id="550484708" name="Picture 1"/>
+            <wp:cNvGraphicFramePr>
+              <a:graphicFrameLocks xmlns:a="http://schemas.openxmlformats.org/drawingml/2006/main" noChangeAspect="1"/>
+            </wp:cNvGraphicFramePr>
+            <a:graphic xmlns:a="http://schemas.openxmlformats.org/drawingml/2006/main">
+              <a:graphicData uri="http://schemas.openxmlformats.org/drawingml/2006/picture">
+                <pic:pic xmlns:pic="http://schemas.openxmlformats.org/drawingml/2006/picture">
+                  <pic:nvPicPr>
+                    <pic:cNvPr id="550484708" name=""/>
+                    <pic:cNvPicPr/>
+                  </pic:nvPicPr>
+                  <pic:blipFill rotWithShape="1">
+                    <a:blip r:embed="rId22"/>
+                    <a:srcRect b="-2870"/>
+                    <a:stretch/>
+                  </pic:blipFill>
+                  <pic:spPr bwMode="auto">
+                    <a:xfrm>
+                      <a:off x="0" y="0"/>
+                      <a:ext cx="5722187" cy="3908408"/>
+                    </a:xfrm>
+                    <a:prstGeom prst="rect">
+                      <a:avLst/>
+                    </a:prstGeom>
+                    <a:ln>
+                      <a:noFill/>
+                    </a:ln>
+                    <a:extLst>
+                      <a:ext uri="{53640926-AAD7-44D8-BBD7-CCE9431645EC}">
+                        <a14:shadowObscured xmlns:a14="http://schemas.microsoft.com/office/drawing/2010/main"/>
+                      </a:ext>
+                    </a:extLst>
+                  </pic:spPr>
+                </pic:pic>
+              </a:graphicData>
+            </a:graphic>
+          </wp:inline>
+        </w:drawing>
+      </w:r>
+    </w:p>
+    <w:p>
+      <w:pPr>
+        <w:pStyle w:val="BodyText"/>
+        <w:ind w:firstLine="0"/>
+        <w:jc w:val="center"/>
+      </w:pPr>
+      <w:r>
+        <w:t xml:space="preserve">Slika </w:t>
+      </w:r>
+      <w:r>
+        <w:t>10</w:t>
+      </w:r>
+      <w:r>
+        <w:t>. Funkcija koja vrši razdvajanje izvođača</w:t>
+      </w:r>
+    </w:p>
+    <w:p>
+      <w:pPr>
+        <w:pStyle w:val="BodyText"/>
+        <w:ind w:firstLine="0"/>
+        <w:jc w:val="center"/>
+      </w:pPr>
+    </w:p>
+    <w:p>
+      <w:pPr>
+        <w:pStyle w:val="BodyText"/>
+        <w:ind w:firstLine="0"/>
+        <w:jc w:val="center"/>
+      </w:pPr>
+    </w:p>
+    <w:p>
+      <w:pPr>
+        <w:pStyle w:val="BodyText"/>
+        <w:ind w:firstLine="0"/>
+      </w:pPr>
+      <w:r>
+        <w:drawing>
+          <wp:inline distT="0" distB="0" distL="0" distR="0" wp14:anchorId="1424D67D" wp14:editId="64452863">
+            <wp:extent cx="5731510" cy="2545715"/>
+            <wp:effectExtent l="0" t="0" r="2540" b="6985"/>
+            <wp:docPr id="24206023" name="Picture 1"/>
+            <wp:cNvGraphicFramePr>
+              <a:graphicFrameLocks xmlns:a="http://schemas.openxmlformats.org/drawingml/2006/main" noChangeAspect="1"/>
+            </wp:cNvGraphicFramePr>
+            <a:graphic xmlns:a="http://schemas.openxmlformats.org/drawingml/2006/main">
+              <a:graphicData uri="http://schemas.openxmlformats.org/drawingml/2006/picture">
+                <pic:pic xmlns:pic="http://schemas.openxmlformats.org/drawingml/2006/picture">
+                  <pic:nvPicPr>
+                    <pic:cNvPr id="24206023" name=""/>
+                    <pic:cNvPicPr/>
+                  </pic:nvPicPr>
+                  <pic:blipFill>
+                    <a:blip r:embed="rId23"/>
+                    <a:stretch>
+                      <a:fillRect/>
+                    </a:stretch>
+                  </pic:blipFill>
+                  <pic:spPr>
+                    <a:xfrm>
+                      <a:off x="0" y="0"/>
+                      <a:ext cx="5731510" cy="2545715"/>
+                    </a:xfrm>
+                    <a:prstGeom prst="rect">
+                      <a:avLst/>
+                    </a:prstGeom>
+                  </pic:spPr>
+                </pic:pic>
+              </a:graphicData>
+            </a:graphic>
+          </wp:inline>
+        </w:drawing>
+      </w:r>
+    </w:p>
+    <w:p>
+      <w:pPr>
+        <w:pStyle w:val="BodyText"/>
+        <w:ind w:firstLine="0"/>
+        <w:jc w:val="center"/>
+      </w:pPr>
+      <w:r>
+        <w:t xml:space="preserve">Slika </w:t>
+      </w:r>
+      <w:r>
+        <w:t>11</w:t>
+      </w:r>
+      <w:r>
+        <w:t>. Funkcija koja vrši uklanjanje duplikata</w:t>
+      </w:r>
+    </w:p>
+    <w:p>
+      <w:pPr>
+        <w:pStyle w:val="BodyText"/>
+        <w:ind w:firstLine="0"/>
+        <w:jc w:val="center"/>
+      </w:pPr>
+    </w:p>
+    <w:p>
+      <w:pPr>
+        <w:pStyle w:val="BodyText"/>
+        <w:ind w:firstLine="0"/>
+      </w:pPr>
+    </w:p>
+    <w:p>
+      <w:pPr>
+        <w:pStyle w:val="BodyText"/>
+      </w:pPr>
+      <w:r>
+        <w:t xml:space="preserve">Kako bi model bio obučen da prepozna sve ove entitete u unosu korisnika, potrebno je kreirati konkretne primere tj. rečenice koje predstavljaju različite oblike unosa. U ovu svrhu kreirane su funkcije koje uz pomoću prikupljenih podataka o izvođačima, pesmama i sl. kreiraju podatke koje spaCy može da koristi za obuku modela. Ovi podaci sadrže kreiranu rečenicu i obeležene entitete u rečenici. Za svaki entitet navedena je pozicija prvog i poslednjeg karaktera entiteta, kao i tip entiteta (u ovom slučaju svi entiteti su tipa „music“). Prvo se učitavaju prikupljeni podaci i dele na podatke za obuku i podatke za validaciju. Nakon toga se </w:t>
+      </w:r>
+      <w:r>
+        <w:lastRenderedPageBreak/>
+        <w:t xml:space="preserve">za svaki od fajlova (izvođači, albumi, pesme itd.), i svaki element iz fajla kreira rečenica uz pomoć predefinisanih šablona. Rečenice se generišu tako što se prvo uzima nasumičan početak rečenice iz liste predefinisanih primera. Zatim se na tekst dodaje entitet za koji se kreira primer i vrši se obeležavanje entiteta tako što se njegov početak, kraj i tip dodaju u listu entiteta za primer koji se generiše. Nakon toga se na osnovu nasumičnih vrednosti dodaje ostatak teksta, a način na koji se ovo obavlja zavisi i od entiteta za koji se generiše primer. Recimo, za naziv pesme na osnovu nasumične vrednosti moguće je dodati naziv izvođača čija je pesma, ili album sa kog pesma potiče. Na ovaj način, u podacima za obuku se neće nalaziti samo primeri kao što su „play song_name“ već i „play song_name by artist_name“ kao i „play song_name from album_name“. Ovi entiteti koji se dodaju se takođe označavaju i dodaju u listu entiteta za generisani primer. Reči koje se dodaju između entiteta za ovakve primere, kao što su „by“, „from“, „feat“ i mnoge druge, se takođe uzimaju nasumice iz predefinisane liste u zavisnosti od toga da li se generiše primer za izvođača, album ili pesmu. Proces generisanja rečenice za primer albuma možete videti na sledećoj slici (slika </w:t>
       </w:r>
       <w:r>
         <w:t>6</w:t>
@@ -3089,7 +3419,7 @@
                     </pic:cNvPicPr>
                   </pic:nvPicPr>
                   <pic:blipFill>
-                    <a:blip r:embed="rId20" cstate="print">
+                    <a:blip r:embed="rId24" cstate="print">
                       <a:extLst>
                         <a:ext uri="{28A0092B-C50C-407E-A947-70E740481C1C}">
                           <a14:useLocalDpi xmlns:a14="http://schemas.microsoft.com/office/drawing/2010/main" val="0"/>
@@ -3131,7 +3461,7 @@
         <w:t xml:space="preserve">Slika </w:t>
       </w:r>
       <w:r>
-        <w:t>6</w:t>
+        <w:t>12</w:t>
       </w:r>
       <w:r>
         <w:t>. Proces generisanja rečenice za album</w:t>
@@ -3165,9 +3495,8 @@
         <w:rPr>
           <w:noProof/>
         </w:rPr>
-        <w:lastRenderedPageBreak/>
         <w:drawing>
-          <wp:inline distT="0" distB="0" distL="0" distR="0" wp14:anchorId="4BEE4A3E" wp14:editId="0FA31161">
+          <wp:inline distT="0" distB="0" distL="0" distR="0" wp14:anchorId="4BEE4A3E" wp14:editId="77DEAE73">
             <wp:extent cx="2360281" cy="1504950"/>
             <wp:effectExtent l="0" t="0" r="2540" b="0"/>
             <wp:docPr id="38" name="Picture 38"/>
@@ -3182,14 +3511,14 @@
                     <pic:cNvPicPr/>
                   </pic:nvPicPr>
                   <pic:blipFill rotWithShape="1">
-                    <a:blip r:embed="rId21"/>
+                    <a:blip r:embed="rId25"/>
                     <a:srcRect t="-1" b="-4511"/>
                     <a:stretch/>
                   </pic:blipFill>
                   <pic:spPr bwMode="auto">
                     <a:xfrm>
                       <a:off x="0" y="0"/>
-                      <a:ext cx="2369166" cy="1510615"/>
+                      <a:ext cx="2377594" cy="1515989"/>
                     </a:xfrm>
                     <a:prstGeom prst="rect">
                       <a:avLst/>
@@ -3219,7 +3548,7 @@
         <w:t xml:space="preserve">Slika </w:t>
       </w:r>
       <w:r>
-        <w:t>7</w:t>
+        <w:t>13</w:t>
       </w:r>
       <w:r>
         <w:t>. Deo liste iz koje se uzima nasumičan početak rečenice</w:t>
@@ -3228,41 +3557,39 @@
     <w:p>
       <w:pPr>
         <w:pStyle w:val="BodyText"/>
+        <w:jc w:val="center"/>
+      </w:pPr>
+    </w:p>
+    <w:p>
+      <w:pPr>
+        <w:pStyle w:val="BodyText"/>
+        <w:jc w:val="center"/>
+      </w:pPr>
+    </w:p>
+    <w:p>
+      <w:pPr>
+        <w:pStyle w:val="BodyText"/>
+      </w:pPr>
+      <w:r>
+        <w:t xml:space="preserve">U drugom koraku se dodaje ime albuma za koji se generiše primer, označava se njegov početak, kraj i tip entiteta i dodaje se u listu entiteta. </w:t>
+      </w:r>
+    </w:p>
+    <w:p>
+      <w:pPr>
+        <w:pStyle w:val="BodyText"/>
         <w:ind w:left="720"/>
-        <w:rPr>
-          <w:color w:val="CCCCCC"/>
-        </w:rPr>
-      </w:pPr>
-    </w:p>
-    <w:p>
-      <w:pPr>
-        <w:pStyle w:val="BodyText"/>
-        <w:ind w:left="720"/>
-        <w:rPr>
-          <w:color w:val="CCCCCC"/>
-        </w:rPr>
-      </w:pPr>
-    </w:p>
-    <w:p>
-      <w:pPr>
-        <w:pStyle w:val="BodyText"/>
-      </w:pPr>
-      <w:r>
-        <w:t xml:space="preserve">U drugom koraku se dodaje ime albuma za koji se generiše primer, označava se njegov početak, kraj i tip entiteta i dodaje se u listu entiteta. </w:t>
-      </w:r>
-    </w:p>
-    <w:p>
-      <w:pPr>
-        <w:pStyle w:val="BodyText"/>
-        <w:ind w:left="720"/>
-      </w:pPr>
-    </w:p>
-    <w:p>
-      <w:pPr>
-        <w:pStyle w:val="BodyText"/>
-      </w:pPr>
-      <w:r>
-        <w:t xml:space="preserve">U trećem koraku se na osnovu nasumične vrednosti određuje da li će primer koji se kreira da sadrži samo naziv ovog albuma, ili će biti dodato ime jednog ili više izvođača (isto na osnovu nasumične vrednosti) ili ime neke pesme. Ako se kreira rečenica sa imenom izvođača ili pesme, između tih entiteta se dodaje i nasumična vrednost iz odgovarajuće predefinisane liste, kao što su „by“, „from“, „-“ i sl., ovi entiteti (izvođači, pesme i sl.) se takođe označavaju pozicijom u rečenici i dodaju u listu entiteta.  Takođe se na kraju generisane rečenice dodaje i nasumičan sufiks kao npr. „please“. Na ovaj način se kreira veća raznovrsnost rečenica koje će biti korišćene za obuku, pa će model biti obučen da prepozna različite šablone u unosu korisnika i tako prepozna relevantne entitete. </w:t>
+      </w:pPr>
+    </w:p>
+    <w:p>
+      <w:pPr>
+        <w:pStyle w:val="BodyText"/>
+      </w:pPr>
+      <w:r>
+        <w:t xml:space="preserve">U trećem koraku se na osnovu nasumične vrednosti određuje da li će primer koji se kreira da sadrži samo naziv ovog albuma, ili će biti dodato ime jednog ili više izvođača (isto </w:t>
+      </w:r>
+      <w:r>
+        <w:lastRenderedPageBreak/>
+        <w:t xml:space="preserve">na osnovu nasumične vrednosti) ili ime neke pesme. Ako se kreira rečenica sa imenom izvođača ili pesme, između tih entiteta se dodaje i nasumična vrednost iz odgovarajuće predefinisane liste, kao što su „by“, „from“, „-“ i sl., ovi entiteti (izvođači, pesme i sl.) se takođe označavaju pozicijom u rečenici i dodaju u listu entiteta.  Takođe se na kraju generisane rečenice dodaje i nasumičan sufiks kao npr. „please“. Na ovaj način se kreira veća raznovrsnost rečenica koje će biti korišćene za obuku, pa će model biti obučen da prepozna različite šablone u unosu korisnika i tako prepozna relevantne entitete. </w:t>
       </w:r>
     </w:p>
     <w:p>
@@ -3330,7 +3657,7 @@
                     <pic:cNvPicPr/>
                   </pic:nvPicPr>
                   <pic:blipFill rotWithShape="1">
-                    <a:blip r:embed="rId22"/>
+                    <a:blip r:embed="rId26"/>
                     <a:srcRect t="-1" b="-11538"/>
                     <a:stretch/>
                   </pic:blipFill>
@@ -3368,7 +3695,7 @@
         <w:t xml:space="preserve">Slika </w:t>
       </w:r>
       <w:r>
-        <w:t>8</w:t>
+        <w:t>14</w:t>
       </w:r>
       <w:r>
         <w:t>. Format spaCy komande za obuku modela [</w:t>
@@ -3395,7 +3722,13 @@
         <w:pStyle w:val="BodyText"/>
       </w:pPr>
       <w:r>
-        <w:t xml:space="preserve">Parametar „config_path“ predstavlja putanju do konfiguracionog fajla a „output_path“ predstavlja putanju do direktorijuma u kojem će model biti sačuvan nakon obuke. Obuka modela će se nastaviti sve dok se ne dostigne maksimalni broj epoha ili koraka, ili dok se ne dostignu određene performanse modela. Kada se obuka završi, model će biti sačuvan u izlaznom direktorijumu koji je naveden u komandi. Flask backend će pri inicijalizaciji učitati ovaj model korišćenjem </w:t>
+        <w:t>Parametar „config_path“ predstavlja putanju do konfiguracionog fajla a „output_path“ predstavlja putanju do direktorijuma u kojem će model biti sačuvan nakon obuke. Obuka modela će se nastaviti sve dok se ne dostigne maksimalni broj epoha ili koraka, ili dok se ne dostignu određene performanse modela. Kada se obuka završi, model će biti sačuvan u izlaznom direktorijumu koji je naveden u komandi.</w:t>
+      </w:r>
+      <w:r>
+        <w:t xml:space="preserve"> </w:t>
+      </w:r>
+      <w:r>
+        <w:t xml:space="preserve">Flask backend će pri inicijalizaciji učitati ovaj model korišćenjem </w:t>
       </w:r>
       <w:r>
         <w:rPr>
@@ -3410,10 +3743,181 @@
     </w:p>
     <w:p>
       <w:pPr>
-        <w:widowControl/>
-        <w:autoSpaceDE/>
-        <w:autoSpaceDN/>
-        <w:spacing w:after="160" w:line="259" w:lineRule="auto"/>
+        <w:pStyle w:val="BodyText"/>
+      </w:pPr>
+    </w:p>
+    <w:p>
+      <w:pPr>
+        <w:pStyle w:val="BodyText"/>
+      </w:pPr>
+    </w:p>
+    <w:p>
+      <w:pPr>
+        <w:pStyle w:val="Heading3"/>
+        <w:numPr>
+          <w:ilvl w:val="2"/>
+          <w:numId w:val="1"/>
+        </w:numPr>
+      </w:pPr>
+      <w:r>
+        <w:t>Performanse modela</w:t>
+      </w:r>
+    </w:p>
+    <w:p>
+      <w:pPr>
+        <w:pStyle w:val="BodyText"/>
+      </w:pPr>
+    </w:p>
+    <w:p>
+      <w:pPr>
+        <w:pStyle w:val="BodyText"/>
+      </w:pPr>
+      <w:r>
+        <w:t>Model za prepoznavanje imenovanih entiteta istreniran korišćenjem kreiranog seta podataka dostiže preciznost od 84%</w:t>
+      </w:r>
+      <w:r>
+        <w:t xml:space="preserve">. Na slici 15. su prikazani rezultati treniranja modela, koje generiše spaCy biblioteka. </w:t>
+      </w:r>
+    </w:p>
+    <w:p>
+      <w:pPr>
+        <w:pStyle w:val="BodyText"/>
+        <w:numPr>
+          <w:ilvl w:val="0"/>
+          <w:numId w:val="9"/>
+        </w:numPr>
+      </w:pPr>
+      <w:proofErr w:type="spellStart"/>
+      <w:r>
+        <w:t>ents_f</w:t>
+      </w:r>
+      <w:proofErr w:type="spellEnd"/>
+      <w:r>
+        <w:t xml:space="preserve"> </w:t>
+      </w:r>
+      <w:r>
+        <w:rPr>
+          <w:lang w:val="en-US"/>
+        </w:rPr>
+        <w:t>= f1 score</w:t>
+      </w:r>
+    </w:p>
+    <w:p>
+      <w:pPr>
+        <w:pStyle w:val="BodyText"/>
+        <w:numPr>
+          <w:ilvl w:val="0"/>
+          <w:numId w:val="9"/>
+        </w:numPr>
+      </w:pPr>
+      <w:proofErr w:type="spellStart"/>
+      <w:r>
+        <w:rPr>
+          <w:lang w:val="en-US"/>
+        </w:rPr>
+        <w:t>ents_p</w:t>
+      </w:r>
+      <w:proofErr w:type="spellEnd"/>
+      <w:r>
+        <w:rPr>
+          <w:lang w:val="en-US"/>
+        </w:rPr>
+        <w:t xml:space="preserve"> = precision</w:t>
+      </w:r>
+    </w:p>
+    <w:p>
+      <w:pPr>
+        <w:pStyle w:val="BodyText"/>
+        <w:numPr>
+          <w:ilvl w:val="0"/>
+          <w:numId w:val="9"/>
+        </w:numPr>
+      </w:pPr>
+      <w:proofErr w:type="spellStart"/>
+      <w:r>
+        <w:rPr>
+          <w:lang w:val="en-US"/>
+        </w:rPr>
+        <w:t>ents_r</w:t>
+      </w:r>
+      <w:proofErr w:type="spellEnd"/>
+      <w:r>
+        <w:rPr>
+          <w:lang w:val="en-US"/>
+        </w:rPr>
+        <w:t xml:space="preserve"> = recall</w:t>
+      </w:r>
+    </w:p>
+    <w:p>
+      <w:pPr>
+        <w:pStyle w:val="BodyText"/>
+        <w:jc w:val="center"/>
+      </w:pPr>
+      <w:r>
+        <w:rPr>
+          <w:rFonts w:asciiTheme="majorHAnsi" w:eastAsiaTheme="majorEastAsia" w:hAnsiTheme="majorHAnsi" w:cstheme="majorBidi"/>
+          <w:color w:val="1F3763" w:themeColor="accent1" w:themeShade="7F"/>
+        </w:rPr>
+        <w:lastRenderedPageBreak/>
+        <w:drawing>
+          <wp:inline distT="0" distB="0" distL="0" distR="0" wp14:anchorId="2C851A91" wp14:editId="728F8207">
+            <wp:extent cx="4106545" cy="3048000"/>
+            <wp:effectExtent l="0" t="0" r="8255" b="0"/>
+            <wp:docPr id="1667128052" name="Picture 1"/>
+            <wp:cNvGraphicFramePr>
+              <a:graphicFrameLocks xmlns:a="http://schemas.openxmlformats.org/drawingml/2006/main" noChangeAspect="1"/>
+            </wp:cNvGraphicFramePr>
+            <a:graphic xmlns:a="http://schemas.openxmlformats.org/drawingml/2006/main">
+              <a:graphicData uri="http://schemas.openxmlformats.org/drawingml/2006/picture">
+                <pic:pic xmlns:pic="http://schemas.openxmlformats.org/drawingml/2006/picture">
+                  <pic:nvPicPr>
+                    <pic:cNvPr id="1667128052" name=""/>
+                    <pic:cNvPicPr/>
+                  </pic:nvPicPr>
+                  <pic:blipFill rotWithShape="1">
+                    <a:blip r:embed="rId27"/>
+                    <a:srcRect b="-2249"/>
+                    <a:stretch/>
+                  </pic:blipFill>
+                  <pic:spPr bwMode="auto">
+                    <a:xfrm>
+                      <a:off x="0" y="0"/>
+                      <a:ext cx="4132198" cy="3067040"/>
+                    </a:xfrm>
+                    <a:prstGeom prst="rect">
+                      <a:avLst/>
+                    </a:prstGeom>
+                    <a:ln>
+                      <a:noFill/>
+                    </a:ln>
+                    <a:extLst>
+                      <a:ext uri="{53640926-AAD7-44D8-BBD7-CCE9431645EC}">
+                        <a14:shadowObscured xmlns:a14="http://schemas.microsoft.com/office/drawing/2010/main"/>
+                      </a:ext>
+                    </a:extLst>
+                  </pic:spPr>
+                </pic:pic>
+              </a:graphicData>
+            </a:graphic>
+          </wp:inline>
+        </w:drawing>
+      </w:r>
+    </w:p>
+    <w:p>
+      <w:pPr>
+        <w:pStyle w:val="BodyText"/>
+        <w:jc w:val="center"/>
+      </w:pPr>
+      <w:r>
+        <w:t>Slika 15. Performanse modela, output koji generiše spaCy biblioteka</w:t>
+      </w:r>
+    </w:p>
+    <w:p>
+      <w:pPr>
+        <w:pStyle w:val="BodyText"/>
+        <w:rPr>
+          <w:lang w:val="en-US"/>
+        </w:rPr>
       </w:pPr>
       <w:r>
         <w:br w:type="page"/>
@@ -3441,25 +3945,11 @@
         <w:ind w:left="567" w:hanging="567"/>
       </w:pPr>
       <w:r>
-        <w:t>[</w:t>
-      </w:r>
-      <w:r>
-        <w:t>1</w:t>
-      </w:r>
-      <w:r>
-        <w:t xml:space="preserve">] </w:t>
+        <w:t xml:space="preserve">[1] </w:t>
       </w:r>
       <w:r>
         <w:tab/>
-      </w:r>
-      <w:r>
-        <w:t xml:space="preserve">“Find open datasets and Machine Learning Projects,” Kaggle, https://www.kaggle.com/datasets (accessed Jun. </w:t>
-      </w:r>
-      <w:r>
-        <w:t>9</w:t>
-      </w:r>
-      <w:r>
-        <w:t xml:space="preserve">, 2024). </w:t>
+        <w:t xml:space="preserve">“Find open datasets and Machine Learning Projects,” Kaggle, https://www.kaggle.com/datasets (accessed Jun. 9, 2024). </w:t>
       </w:r>
     </w:p>
     <w:p>
@@ -3468,18 +3958,10 @@
         <w:ind w:left="567" w:hanging="567"/>
       </w:pPr>
       <w:r>
-        <w:t>[</w:t>
-      </w:r>
-      <w:r>
-        <w:t>2</w:t>
-      </w:r>
-      <w:r>
-        <w:t xml:space="preserve">] </w:t>
+        <w:t xml:space="preserve">[2] </w:t>
       </w:r>
       <w:r>
         <w:tab/>
-      </w:r>
-      <w:r>
         <w:t xml:space="preserve">“Lists of musicians,” Wikipedia, https://en.wikipedia.org/wiki/Lists_of_musicians (accessed Jun. 9, 2024). </w:t>
       </w:r>
     </w:p>
@@ -3489,18 +3971,10 @@
         <w:ind w:left="567" w:hanging="567"/>
       </w:pPr>
       <w:r>
-        <w:t>[</w:t>
-      </w:r>
-      <w:r>
-        <w:t>3</w:t>
-      </w:r>
-      <w:r>
-        <w:t xml:space="preserve">] </w:t>
+        <w:t xml:space="preserve">[3] </w:t>
       </w:r>
       <w:r>
         <w:tab/>
-      </w:r>
-      <w:r>
         <w:t xml:space="preserve">“Training Pipelines &amp; models · Spacy Usage Documentation,” Training Pipelines &amp; Models, https://spacy.io/usage/training (accessed Jun. 9, 2024). </w:t>
       </w:r>
     </w:p>
@@ -3510,18 +3984,10 @@
         <w:ind w:left="567" w:hanging="567"/>
       </w:pPr>
       <w:r>
-        <w:t>[</w:t>
-      </w:r>
-      <w:r>
-        <w:t>4]</w:t>
-      </w:r>
-      <w:r>
-        <w:t xml:space="preserve"> </w:t>
+        <w:t xml:space="preserve">[4] </w:t>
       </w:r>
       <w:r>
         <w:tab/>
-      </w:r>
-      <w:r>
         <w:t xml:space="preserve">“Natural language processing,” Wikipedia, https://en.wikipedia.org/wiki/Natural_language_processing (accessed Jun. 11, 2024). </w:t>
       </w:r>
     </w:p>
@@ -3531,13 +3997,7 @@
         <w:ind w:left="567" w:hanging="567"/>
       </w:pPr>
       <w:r>
-        <w:t>[</w:t>
-      </w:r>
-      <w:r>
-        <w:t>5</w:t>
-      </w:r>
-      <w:r>
-        <w:t xml:space="preserve">] “Named-entity recognition,” Wikipedia, https://en.wikipedia.org/wiki/Named-entity_recognition (accessed Jun. 11, 2024). </w:t>
+        <w:t xml:space="preserve">[5] “Named-entity recognition,” Wikipedia, https://en.wikipedia.org/wiki/Named-entity_recognition (accessed Jun. 11, 2024). </w:t>
       </w:r>
     </w:p>
     <w:p>
@@ -3550,7 +4010,7 @@
     </w:p>
     <w:p/>
     <w:sectPr>
-      <w:footerReference w:type="first" r:id="rId23"/>
+      <w:footerReference w:type="first" r:id="rId28"/>
       <w:pgSz w:w="11906" w:h="16838"/>
       <w:pgMar w:top="1440" w:right="1440" w:bottom="1440" w:left="1440" w:header="708" w:footer="708" w:gutter="0"/>
       <w:cols w:space="708"/>
@@ -3695,6 +4155,92 @@
 <file path=word/numbering.xml><?xml version="1.0" encoding="utf-8"?>
 <w:numbering xmlns:wpc="http://schemas.microsoft.com/office/word/2010/wordprocessingCanvas" xmlns:cx="http://schemas.microsoft.com/office/drawing/2014/chartex" xmlns:cx1="http://schemas.microsoft.com/office/drawing/2015/9/8/chartex" xmlns:cx2="http://schemas.microsoft.com/office/drawing/2015/10/21/chartex" xmlns:cx3="http://schemas.microsoft.com/office/drawing/2016/5/9/chartex" xmlns:cx4="http://schemas.microsoft.com/office/drawing/2016/5/10/chartex" xmlns:cx5="http://schemas.microsoft.com/office/drawing/2016/5/11/chartex" xmlns:cx6="http://schemas.microsoft.com/office/drawing/2016/5/12/chartex" xmlns:cx7="http://schemas.microsoft.com/office/drawing/2016/5/13/chartex" xmlns:cx8="http://schemas.microsoft.com/office/drawing/2016/5/14/chartex" xmlns:mc="http://schemas.openxmlformats.org/markup-compatibility/2006" xmlns:aink="http://schemas.microsoft.com/office/drawing/2016/ink" xmlns:am3d="http://schemas.microsoft.com/office/drawing/2017/model3d" xmlns:o="urn:schemas-microsoft-com:office:office" xmlns:oel="http://schemas.microsoft.com/office/2019/extlst" xmlns:r="http://schemas.openxmlformats.org/officeDocument/2006/relationships" xmlns:m="http://schemas.openxmlformats.org/officeDocument/2006/math" xmlns:v="urn:schemas-microsoft-com:vml" xmlns:wp14="http://schemas.microsoft.com/office/word/2010/wordprocessingDrawing" xmlns:wp="http://schemas.openxmlformats.org/drawingml/2006/wordprocessingDrawing" xmlns:w10="urn:schemas-microsoft-com:office:word" xmlns:w="http://schemas.openxmlformats.org/wordprocessingml/2006/main" xmlns:w14="http://schemas.microsoft.com/office/word/2010/wordml" xmlns:w15="http://schemas.microsoft.com/office/word/2012/wordml" xmlns:w16cex="http://schemas.microsoft.com/office/word/2018/wordml/cex" xmlns:w16cid="http://schemas.microsoft.com/office/word/2016/wordml/cid" xmlns:w16="http://schemas.microsoft.com/office/word/2018/wordml" xmlns:w16du="http://schemas.microsoft.com/office/word/2023/wordml/word16du" xmlns:w16sdtdh="http://schemas.microsoft.com/office/word/2020/wordml/sdtdatahash" xmlns:w16se="http://schemas.microsoft.com/office/word/2015/wordml/symex" xmlns:wpg="http://schemas.microsoft.com/office/word/2010/wordprocessingGroup" xmlns:wpi="http://schemas.microsoft.com/office/word/2010/wordprocessingInk" xmlns:wne="http://schemas.microsoft.com/office/word/2006/wordml" xmlns:wps="http://schemas.microsoft.com/office/word/2010/wordprocessingShape" mc:Ignorable="w14 w15 w16se w16cid w16 w16cex w16sdtdh w16du wp14">
   <w:abstractNum w:abstractNumId="0" w15:restartNumberingAfterBreak="0">
+    <w:nsid w:val="15981397"/>
+    <w:multiLevelType w:val="hybridMultilevel"/>
+    <w:tmpl w:val="6B2E5E98"/>
+    <w:lvl w:ilvl="0" w:tplc="0409000F">
+      <w:start w:val="1"/>
+      <w:numFmt w:val="decimal"/>
+      <w:lvlText w:val="%1."/>
+      <w:lvlJc w:val="left"/>
+      <w:pPr>
+        <w:ind w:left="720" w:hanging="360"/>
+      </w:pPr>
+    </w:lvl>
+    <w:lvl w:ilvl="1" w:tplc="04090019" w:tentative="1">
+      <w:start w:val="1"/>
+      <w:numFmt w:val="lowerLetter"/>
+      <w:lvlText w:val="%2."/>
+      <w:lvlJc w:val="left"/>
+      <w:pPr>
+        <w:ind w:left="1440" w:hanging="360"/>
+      </w:pPr>
+    </w:lvl>
+    <w:lvl w:ilvl="2" w:tplc="0409001B" w:tentative="1">
+      <w:start w:val="1"/>
+      <w:numFmt w:val="lowerRoman"/>
+      <w:lvlText w:val="%3."/>
+      <w:lvlJc w:val="right"/>
+      <w:pPr>
+        <w:ind w:left="2160" w:hanging="180"/>
+      </w:pPr>
+    </w:lvl>
+    <w:lvl w:ilvl="3" w:tplc="0409000F" w:tentative="1">
+      <w:start w:val="1"/>
+      <w:numFmt w:val="decimal"/>
+      <w:lvlText w:val="%4."/>
+      <w:lvlJc w:val="left"/>
+      <w:pPr>
+        <w:ind w:left="2880" w:hanging="360"/>
+      </w:pPr>
+    </w:lvl>
+    <w:lvl w:ilvl="4" w:tplc="04090019" w:tentative="1">
+      <w:start w:val="1"/>
+      <w:numFmt w:val="lowerLetter"/>
+      <w:lvlText w:val="%5."/>
+      <w:lvlJc w:val="left"/>
+      <w:pPr>
+        <w:ind w:left="3600" w:hanging="360"/>
+      </w:pPr>
+    </w:lvl>
+    <w:lvl w:ilvl="5" w:tplc="0409001B" w:tentative="1">
+      <w:start w:val="1"/>
+      <w:numFmt w:val="lowerRoman"/>
+      <w:lvlText w:val="%6."/>
+      <w:lvlJc w:val="right"/>
+      <w:pPr>
+        <w:ind w:left="4320" w:hanging="180"/>
+      </w:pPr>
+    </w:lvl>
+    <w:lvl w:ilvl="6" w:tplc="0409000F" w:tentative="1">
+      <w:start w:val="1"/>
+      <w:numFmt w:val="decimal"/>
+      <w:lvlText w:val="%7."/>
+      <w:lvlJc w:val="left"/>
+      <w:pPr>
+        <w:ind w:left="5040" w:hanging="360"/>
+      </w:pPr>
+    </w:lvl>
+    <w:lvl w:ilvl="7" w:tplc="04090019" w:tentative="1">
+      <w:start w:val="1"/>
+      <w:numFmt w:val="lowerLetter"/>
+      <w:lvlText w:val="%8."/>
+      <w:lvlJc w:val="left"/>
+      <w:pPr>
+        <w:ind w:left="5760" w:hanging="360"/>
+      </w:pPr>
+    </w:lvl>
+    <w:lvl w:ilvl="8" w:tplc="0409001B" w:tentative="1">
+      <w:start w:val="1"/>
+      <w:numFmt w:val="lowerRoman"/>
+      <w:lvlText w:val="%9."/>
+      <w:lvlJc w:val="right"/>
+      <w:pPr>
+        <w:ind w:left="6480" w:hanging="180"/>
+      </w:pPr>
+    </w:lvl>
+  </w:abstractNum>
+  <w:abstractNum w:abstractNumId="1" w15:restartNumberingAfterBreak="0">
     <w:nsid w:val="22362FE6"/>
     <w:multiLevelType w:val="hybridMultilevel"/>
     <w:tmpl w:val="78DC22C8"/>
@@ -3807,7 +4353,7 @@
       </w:rPr>
     </w:lvl>
   </w:abstractNum>
-  <w:abstractNum w:abstractNumId="1" w15:restartNumberingAfterBreak="0">
+  <w:abstractNum w:abstractNumId="2" w15:restartNumberingAfterBreak="0">
     <w:nsid w:val="27081A55"/>
     <w:multiLevelType w:val="hybridMultilevel"/>
     <w:tmpl w:val="B13AB486"/>
@@ -3893,7 +4439,7 @@
       </w:pPr>
     </w:lvl>
   </w:abstractNum>
-  <w:abstractNum w:abstractNumId="2" w15:restartNumberingAfterBreak="0">
+  <w:abstractNum w:abstractNumId="3" w15:restartNumberingAfterBreak="0">
     <w:nsid w:val="279C39A4"/>
     <w:multiLevelType w:val="multilevel"/>
     <w:tmpl w:val="0409001F"/>
@@ -3979,7 +4525,93 @@
       </w:pPr>
     </w:lvl>
   </w:abstractNum>
-  <w:abstractNum w:abstractNumId="3" w15:restartNumberingAfterBreak="0">
+  <w:abstractNum w:abstractNumId="4" w15:restartNumberingAfterBreak="0">
+    <w:nsid w:val="336202DD"/>
+    <w:multiLevelType w:val="hybridMultilevel"/>
+    <w:tmpl w:val="16541D38"/>
+    <w:lvl w:ilvl="0" w:tplc="0409000F">
+      <w:start w:val="1"/>
+      <w:numFmt w:val="decimal"/>
+      <w:lvlText w:val="%1."/>
+      <w:lvlJc w:val="left"/>
+      <w:pPr>
+        <w:ind w:left="360" w:hanging="360"/>
+      </w:pPr>
+    </w:lvl>
+    <w:lvl w:ilvl="1" w:tplc="04090019" w:tentative="1">
+      <w:start w:val="1"/>
+      <w:numFmt w:val="lowerLetter"/>
+      <w:lvlText w:val="%2."/>
+      <w:lvlJc w:val="left"/>
+      <w:pPr>
+        <w:ind w:left="1080" w:hanging="360"/>
+      </w:pPr>
+    </w:lvl>
+    <w:lvl w:ilvl="2" w:tplc="0409001B" w:tentative="1">
+      <w:start w:val="1"/>
+      <w:numFmt w:val="lowerRoman"/>
+      <w:lvlText w:val="%3."/>
+      <w:lvlJc w:val="right"/>
+      <w:pPr>
+        <w:ind w:left="1800" w:hanging="180"/>
+      </w:pPr>
+    </w:lvl>
+    <w:lvl w:ilvl="3" w:tplc="0409000F" w:tentative="1">
+      <w:start w:val="1"/>
+      <w:numFmt w:val="decimal"/>
+      <w:lvlText w:val="%4."/>
+      <w:lvlJc w:val="left"/>
+      <w:pPr>
+        <w:ind w:left="2520" w:hanging="360"/>
+      </w:pPr>
+    </w:lvl>
+    <w:lvl w:ilvl="4" w:tplc="04090019" w:tentative="1">
+      <w:start w:val="1"/>
+      <w:numFmt w:val="lowerLetter"/>
+      <w:lvlText w:val="%5."/>
+      <w:lvlJc w:val="left"/>
+      <w:pPr>
+        <w:ind w:left="3240" w:hanging="360"/>
+      </w:pPr>
+    </w:lvl>
+    <w:lvl w:ilvl="5" w:tplc="0409001B" w:tentative="1">
+      <w:start w:val="1"/>
+      <w:numFmt w:val="lowerRoman"/>
+      <w:lvlText w:val="%6."/>
+      <w:lvlJc w:val="right"/>
+      <w:pPr>
+        <w:ind w:left="3960" w:hanging="180"/>
+      </w:pPr>
+    </w:lvl>
+    <w:lvl w:ilvl="6" w:tplc="0409000F" w:tentative="1">
+      <w:start w:val="1"/>
+      <w:numFmt w:val="decimal"/>
+      <w:lvlText w:val="%7."/>
+      <w:lvlJc w:val="left"/>
+      <w:pPr>
+        <w:ind w:left="4680" w:hanging="360"/>
+      </w:pPr>
+    </w:lvl>
+    <w:lvl w:ilvl="7" w:tplc="04090019" w:tentative="1">
+      <w:start w:val="1"/>
+      <w:numFmt w:val="lowerLetter"/>
+      <w:lvlText w:val="%8."/>
+      <w:lvlJc w:val="left"/>
+      <w:pPr>
+        <w:ind w:left="5400" w:hanging="360"/>
+      </w:pPr>
+    </w:lvl>
+    <w:lvl w:ilvl="8" w:tplc="0409001B" w:tentative="1">
+      <w:start w:val="1"/>
+      <w:numFmt w:val="lowerRoman"/>
+      <w:lvlText w:val="%9."/>
+      <w:lvlJc w:val="right"/>
+      <w:pPr>
+        <w:ind w:left="6120" w:hanging="180"/>
+      </w:pPr>
+    </w:lvl>
+  </w:abstractNum>
+  <w:abstractNum w:abstractNumId="5" w15:restartNumberingAfterBreak="0">
     <w:nsid w:val="4D4338D9"/>
     <w:multiLevelType w:val="hybridMultilevel"/>
     <w:tmpl w:val="50B80A16"/>
@@ -4092,7 +4724,120 @@
       </w:rPr>
     </w:lvl>
   </w:abstractNum>
-  <w:abstractNum w:abstractNumId="4" w15:restartNumberingAfterBreak="0">
+  <w:abstractNum w:abstractNumId="6" w15:restartNumberingAfterBreak="0">
+    <w:nsid w:val="59A26C1B"/>
+    <w:multiLevelType w:val="hybridMultilevel"/>
+    <w:tmpl w:val="4226FF3E"/>
+    <w:lvl w:ilvl="0" w:tplc="04090001">
+      <w:start w:val="1"/>
+      <w:numFmt w:val="bullet"/>
+      <w:lvlText w:val=""/>
+      <w:lvlJc w:val="left"/>
+      <w:pPr>
+        <w:ind w:left="1440" w:hanging="360"/>
+      </w:pPr>
+      <w:rPr>
+        <w:rFonts w:ascii="Symbol" w:hAnsi="Symbol" w:hint="default"/>
+      </w:rPr>
+    </w:lvl>
+    <w:lvl w:ilvl="1" w:tplc="04090003" w:tentative="1">
+      <w:start w:val="1"/>
+      <w:numFmt w:val="bullet"/>
+      <w:lvlText w:val="o"/>
+      <w:lvlJc w:val="left"/>
+      <w:pPr>
+        <w:ind w:left="2160" w:hanging="360"/>
+      </w:pPr>
+      <w:rPr>
+        <w:rFonts w:ascii="Courier New" w:hAnsi="Courier New" w:cs="Courier New" w:hint="default"/>
+      </w:rPr>
+    </w:lvl>
+    <w:lvl w:ilvl="2" w:tplc="04090005" w:tentative="1">
+      <w:start w:val="1"/>
+      <w:numFmt w:val="bullet"/>
+      <w:lvlText w:val=""/>
+      <w:lvlJc w:val="left"/>
+      <w:pPr>
+        <w:ind w:left="2880" w:hanging="360"/>
+      </w:pPr>
+      <w:rPr>
+        <w:rFonts w:ascii="Wingdings" w:hAnsi="Wingdings" w:hint="default"/>
+      </w:rPr>
+    </w:lvl>
+    <w:lvl w:ilvl="3" w:tplc="04090001" w:tentative="1">
+      <w:start w:val="1"/>
+      <w:numFmt w:val="bullet"/>
+      <w:lvlText w:val=""/>
+      <w:lvlJc w:val="left"/>
+      <w:pPr>
+        <w:ind w:left="3600" w:hanging="360"/>
+      </w:pPr>
+      <w:rPr>
+        <w:rFonts w:ascii="Symbol" w:hAnsi="Symbol" w:hint="default"/>
+      </w:rPr>
+    </w:lvl>
+    <w:lvl w:ilvl="4" w:tplc="04090003" w:tentative="1">
+      <w:start w:val="1"/>
+      <w:numFmt w:val="bullet"/>
+      <w:lvlText w:val="o"/>
+      <w:lvlJc w:val="left"/>
+      <w:pPr>
+        <w:ind w:left="4320" w:hanging="360"/>
+      </w:pPr>
+      <w:rPr>
+        <w:rFonts w:ascii="Courier New" w:hAnsi="Courier New" w:cs="Courier New" w:hint="default"/>
+      </w:rPr>
+    </w:lvl>
+    <w:lvl w:ilvl="5" w:tplc="04090005" w:tentative="1">
+      <w:start w:val="1"/>
+      <w:numFmt w:val="bullet"/>
+      <w:lvlText w:val=""/>
+      <w:lvlJc w:val="left"/>
+      <w:pPr>
+        <w:ind w:left="5040" w:hanging="360"/>
+      </w:pPr>
+      <w:rPr>
+        <w:rFonts w:ascii="Wingdings" w:hAnsi="Wingdings" w:hint="default"/>
+      </w:rPr>
+    </w:lvl>
+    <w:lvl w:ilvl="6" w:tplc="04090001" w:tentative="1">
+      <w:start w:val="1"/>
+      <w:numFmt w:val="bullet"/>
+      <w:lvlText w:val=""/>
+      <w:lvlJc w:val="left"/>
+      <w:pPr>
+        <w:ind w:left="5760" w:hanging="360"/>
+      </w:pPr>
+      <w:rPr>
+        <w:rFonts w:ascii="Symbol" w:hAnsi="Symbol" w:hint="default"/>
+      </w:rPr>
+    </w:lvl>
+    <w:lvl w:ilvl="7" w:tplc="04090003" w:tentative="1">
+      <w:start w:val="1"/>
+      <w:numFmt w:val="bullet"/>
+      <w:lvlText w:val="o"/>
+      <w:lvlJc w:val="left"/>
+      <w:pPr>
+        <w:ind w:left="6480" w:hanging="360"/>
+      </w:pPr>
+      <w:rPr>
+        <w:rFonts w:ascii="Courier New" w:hAnsi="Courier New" w:cs="Courier New" w:hint="default"/>
+      </w:rPr>
+    </w:lvl>
+    <w:lvl w:ilvl="8" w:tplc="04090005" w:tentative="1">
+      <w:start w:val="1"/>
+      <w:numFmt w:val="bullet"/>
+      <w:lvlText w:val=""/>
+      <w:lvlJc w:val="left"/>
+      <w:pPr>
+        <w:ind w:left="7200" w:hanging="360"/>
+      </w:pPr>
+      <w:rPr>
+        <w:rFonts w:ascii="Wingdings" w:hAnsi="Wingdings" w:hint="default"/>
+      </w:rPr>
+    </w:lvl>
+  </w:abstractNum>
+  <w:abstractNum w:abstractNumId="7" w15:restartNumberingAfterBreak="0">
     <w:nsid w:val="68984CAF"/>
     <w:multiLevelType w:val="hybridMultilevel"/>
     <w:tmpl w:val="5346031E"/>
@@ -4205,7 +4950,7 @@
       </w:rPr>
     </w:lvl>
   </w:abstractNum>
-  <w:abstractNum w:abstractNumId="5" w15:restartNumberingAfterBreak="0">
+  <w:abstractNum w:abstractNumId="8" w15:restartNumberingAfterBreak="0">
     <w:nsid w:val="7F1B0759"/>
     <w:multiLevelType w:val="hybridMultilevel"/>
     <w:tmpl w:val="A23C6C6C"/>
@@ -4319,22 +5064,31 @@
     </w:lvl>
   </w:abstractNum>
   <w:num w:numId="1" w16cid:durableId="1471946367">
+    <w:abstractNumId w:val="3"/>
+  </w:num>
+  <w:num w:numId="2" w16cid:durableId="2100638850">
     <w:abstractNumId w:val="2"/>
   </w:num>
-  <w:num w:numId="2" w16cid:durableId="2100638850">
+  <w:num w:numId="3" w16cid:durableId="1553270808">
     <w:abstractNumId w:val="1"/>
   </w:num>
-  <w:num w:numId="3" w16cid:durableId="1553270808">
+  <w:num w:numId="4" w16cid:durableId="1916820488">
+    <w:abstractNumId w:val="8"/>
+  </w:num>
+  <w:num w:numId="5" w16cid:durableId="25522121">
+    <w:abstractNumId w:val="5"/>
+  </w:num>
+  <w:num w:numId="6" w16cid:durableId="917012267">
+    <w:abstractNumId w:val="7"/>
+  </w:num>
+  <w:num w:numId="7" w16cid:durableId="2107189935">
+    <w:abstractNumId w:val="4"/>
+  </w:num>
+  <w:num w:numId="8" w16cid:durableId="380400047">
     <w:abstractNumId w:val="0"/>
   </w:num>
-  <w:num w:numId="4" w16cid:durableId="1916820488">
-    <w:abstractNumId w:val="5"/>
-  </w:num>
-  <w:num w:numId="5" w16cid:durableId="25522121">
-    <w:abstractNumId w:val="3"/>
-  </w:num>
-  <w:num w:numId="6" w16cid:durableId="917012267">
-    <w:abstractNumId w:val="4"/>
+  <w:num w:numId="9" w16cid:durableId="1870989063">
+    <w:abstractNumId w:val="6"/>
   </w:num>
 </w:numbering>
 </file>
@@ -4762,7 +5516,7 @@
     <w:link w:val="Heading1Char"/>
     <w:uiPriority w:val="9"/>
     <w:qFormat/>
-    <w:rsid w:val="00D56002"/>
+    <w:rsid w:val="00DD51B6"/>
     <w:pPr>
       <w:keepNext/>
       <w:keepLines/>
@@ -4770,9 +5524,9 @@
       <w:outlineLvl w:val="0"/>
     </w:pPr>
     <w:rPr>
-      <w:rFonts w:asciiTheme="majorHAnsi" w:eastAsiaTheme="majorEastAsia" w:hAnsiTheme="majorHAnsi" w:cstheme="majorBidi"/>
-      <w:color w:val="2F5496" w:themeColor="accent1" w:themeShade="BF"/>
-      <w:sz w:val="32"/>
+      <w:rFonts w:eastAsiaTheme="majorEastAsia" w:cstheme="majorBidi"/>
+      <w:b/>
+      <w:sz w:val="36"/>
       <w:szCs w:val="32"/>
     </w:rPr>
   </w:style>
@@ -4784,7 +5538,7 @@
     <w:uiPriority w:val="9"/>
     <w:unhideWhenUsed/>
     <w:qFormat/>
-    <w:rsid w:val="00A46D3A"/>
+    <w:rsid w:val="00DD51B6"/>
     <w:pPr>
       <w:keepNext/>
       <w:keepLines/>
@@ -4792,9 +5546,9 @@
       <w:outlineLvl w:val="1"/>
     </w:pPr>
     <w:rPr>
-      <w:rFonts w:asciiTheme="majorHAnsi" w:eastAsiaTheme="majorEastAsia" w:hAnsiTheme="majorHAnsi" w:cstheme="majorBidi"/>
-      <w:color w:val="2F5496" w:themeColor="accent1" w:themeShade="BF"/>
-      <w:sz w:val="26"/>
+      <w:rFonts w:eastAsiaTheme="majorEastAsia" w:cstheme="majorBidi"/>
+      <w:b/>
+      <w:sz w:val="32"/>
       <w:szCs w:val="26"/>
     </w:rPr>
   </w:style>
@@ -4804,10 +5558,9 @@
     <w:next w:val="Normal"/>
     <w:link w:val="Heading3Char"/>
     <w:uiPriority w:val="9"/>
-    <w:semiHidden/>
     <w:unhideWhenUsed/>
     <w:qFormat/>
-    <w:rsid w:val="00A46D3A"/>
+    <w:rsid w:val="007777FF"/>
     <w:pPr>
       <w:keepNext/>
       <w:keepLines/>
@@ -4815,8 +5568,8 @@
       <w:outlineLvl w:val="2"/>
     </w:pPr>
     <w:rPr>
-      <w:rFonts w:asciiTheme="majorHAnsi" w:eastAsiaTheme="majorEastAsia" w:hAnsiTheme="majorHAnsi" w:cstheme="majorBidi"/>
-      <w:color w:val="1F3763" w:themeColor="accent1" w:themeShade="7F"/>
+      <w:rFonts w:eastAsiaTheme="majorEastAsia" w:cstheme="majorBidi"/>
+      <w:sz w:val="28"/>
     </w:rPr>
   </w:style>
   <w:style w:type="paragraph" w:styleId="Heading4">
@@ -4845,6 +5598,7 @@
   <w:style w:type="character" w:default="1" w:styleId="DefaultParagraphFont">
     <w:name w:val="Default Paragraph Font"/>
     <w:uiPriority w:val="1"/>
+    <w:semiHidden/>
     <w:unhideWhenUsed/>
   </w:style>
   <w:style w:type="table" w:default="1" w:styleId="TableNormal">
@@ -4926,12 +5680,12 @@
     <w:basedOn w:val="DefaultParagraphFont"/>
     <w:link w:val="Heading1"/>
     <w:uiPriority w:val="9"/>
-    <w:rsid w:val="00D56002"/>
+    <w:rsid w:val="00DD51B6"/>
     <w:rPr>
-      <w:rFonts w:asciiTheme="majorHAnsi" w:eastAsiaTheme="majorEastAsia" w:hAnsiTheme="majorHAnsi" w:cstheme="majorBidi"/>
-      <w:color w:val="2F5496" w:themeColor="accent1" w:themeShade="BF"/>
+      <w:rFonts w:ascii="Times New Roman" w:eastAsiaTheme="majorEastAsia" w:hAnsi="Times New Roman" w:cstheme="majorBidi"/>
+      <w:b/>
       <w:kern w:val="0"/>
-      <w:sz w:val="32"/>
+      <w:sz w:val="36"/>
       <w:szCs w:val="32"/>
       <w:lang w:val="sr-Latn-RS"/>
       <w14:ligatures w14:val="none"/>
@@ -5004,12 +5758,12 @@
     <w:basedOn w:val="DefaultParagraphFont"/>
     <w:link w:val="Heading2"/>
     <w:uiPriority w:val="9"/>
-    <w:rsid w:val="00A46D3A"/>
+    <w:rsid w:val="00DD51B6"/>
     <w:rPr>
-      <w:rFonts w:asciiTheme="majorHAnsi" w:eastAsiaTheme="majorEastAsia" w:hAnsiTheme="majorHAnsi" w:cstheme="majorBidi"/>
-      <w:color w:val="2F5496" w:themeColor="accent1" w:themeShade="BF"/>
+      <w:rFonts w:ascii="Times New Roman" w:eastAsiaTheme="majorEastAsia" w:hAnsi="Times New Roman" w:cstheme="majorBidi"/>
+      <w:b/>
       <w:kern w:val="0"/>
-      <w:sz w:val="26"/>
+      <w:sz w:val="32"/>
       <w:szCs w:val="26"/>
       <w:lang w:val="sr-Latn-RS"/>
       <w14:ligatures w14:val="none"/>
@@ -5020,13 +5774,11 @@
     <w:basedOn w:val="DefaultParagraphFont"/>
     <w:link w:val="Heading3"/>
     <w:uiPriority w:val="9"/>
-    <w:semiHidden/>
-    <w:rsid w:val="00A46D3A"/>
+    <w:rsid w:val="007777FF"/>
     <w:rPr>
-      <w:rFonts w:asciiTheme="majorHAnsi" w:eastAsiaTheme="majorEastAsia" w:hAnsiTheme="majorHAnsi" w:cstheme="majorBidi"/>
-      <w:color w:val="1F3763" w:themeColor="accent1" w:themeShade="7F"/>
+      <w:rFonts w:ascii="Times New Roman" w:eastAsiaTheme="majorEastAsia" w:hAnsi="Times New Roman" w:cstheme="majorBidi"/>
       <w:kern w:val="0"/>
-      <w:sz w:val="24"/>
+      <w:sz w:val="28"/>
       <w:szCs w:val="24"/>
       <w:lang w:val="sr-Latn-RS"/>
       <w14:ligatures w14:val="none"/>

</xml_diff>